<commit_message>
Updated after Yakov's comment
</commit_message>
<xml_diff>
--- a/Requirements/Meeting Minutes/Draft area _ meeting with OGA meeting minutes.docx
+++ b/Requirements/Meeting Minutes/Draft area _ meeting with OGA meeting minutes.docx
@@ -1032,52 +1032,31 @@
               </w:rPr>
             </w:pPr>
             <w:r>
-              <w:rPr>
-                <w:noProof/>
-              </w:rPr>
-              <w:lastRenderedPageBreak/>
-              <w:drawing>
-                <wp:inline distT="0" distB="0" distL="0" distR="0" wp14:anchorId="0D629F0D" wp14:editId="0B45B5A3">
-                  <wp:extent cx="2712720" cy="1772920"/>
-                  <wp:effectExtent l="0" t="0" r="0" b="0"/>
-                  <wp:docPr id="1" name="Picture 1"/>
-                  <wp:cNvGraphicFramePr>
-                    <a:graphicFrameLocks xmlns:a="http://schemas.openxmlformats.org/drawingml/2006/main" noChangeAspect="1"/>
-                  </wp:cNvGraphicFramePr>
-                  <a:graphic xmlns:a="http://schemas.openxmlformats.org/drawingml/2006/main">
-                    <a:graphicData uri="http://schemas.openxmlformats.org/drawingml/2006/picture">
-                      <pic:pic xmlns:pic="http://schemas.openxmlformats.org/drawingml/2006/picture">
-                        <pic:nvPicPr>
-                          <pic:cNvPr id="1" name=""/>
-                          <pic:cNvPicPr/>
-                        </pic:nvPicPr>
-                        <pic:blipFill rotWithShape="1">
-                          <a:blip r:embed="rId8"/>
-                          <a:srcRect l="28034" t="18320" r="26324" b="28397"/>
-                          <a:stretch/>
-                        </pic:blipFill>
-                        <pic:spPr bwMode="auto">
-                          <a:xfrm>
-                            <a:off x="0" y="0"/>
-                            <a:ext cx="2712720" cy="1772920"/>
-                          </a:xfrm>
-                          <a:prstGeom prst="rect">
-                            <a:avLst/>
-                          </a:prstGeom>
-                          <a:ln>
-                            <a:noFill/>
-                          </a:ln>
-                          <a:extLst>
-                            <a:ext uri="{53640926-AAD7-44D8-BBD7-CCE9431645EC}">
-                              <a14:shadowObscured xmlns:a14="http://schemas.microsoft.com/office/drawing/2010/main"/>
-                            </a:ext>
-                          </a:extLst>
-                        </pic:spPr>
-                      </pic:pic>
-                    </a:graphicData>
-                  </a:graphic>
-                </wp:inline>
-              </w:drawing>
+              <w:object w:dxaOrig="9348" w:dyaOrig="6192" w14:anchorId="63201388">
+                <v:shapetype id="_x0000_t75" coordsize="21600,21600" o:spt="75" o:preferrelative="t" path="m@4@5l@4@11@9@11@9@5xe" filled="f" stroked="f">
+                  <v:stroke joinstyle="miter"/>
+                  <v:formulas>
+                    <v:f eqn="if lineDrawn pixelLineWidth 0"/>
+                    <v:f eqn="sum @0 1 0"/>
+                    <v:f eqn="sum 0 0 @1"/>
+                    <v:f eqn="prod @2 1 2"/>
+                    <v:f eqn="prod @3 21600 pixelWidth"/>
+                    <v:f eqn="prod @3 21600 pixelHeight"/>
+                    <v:f eqn="sum @0 0 1"/>
+                    <v:f eqn="prod @6 1 2"/>
+                    <v:f eqn="prod @7 21600 pixelWidth"/>
+                    <v:f eqn="sum @8 21600 0"/>
+                    <v:f eqn="prod @7 21600 pixelHeight"/>
+                    <v:f eqn="sum @10 21600 0"/>
+                  </v:formulas>
+                  <v:path o:extrusionok="f" gradientshapeok="t" o:connecttype="rect"/>
+                  <o:lock v:ext="edit" aspectratio="t"/>
+                </v:shapetype>
+                <v:shape id="_x0000_i1029" type="#_x0000_t75" style="width:322.25pt;height:213.1pt" o:ole="">
+                  <v:imagedata r:id="rId8" o:title=""/>
+                </v:shape>
+                <o:OLEObject Type="Embed" ProgID="PBrush" ShapeID="_x0000_i1029" DrawAspect="Content" ObjectID="_1538815411" r:id="rId9"/>
+              </w:object>
             </w:r>
           </w:p>
           <w:p>
@@ -1125,7 +1104,7 @@
                           <pic:cNvPicPr/>
                         </pic:nvPicPr>
                         <pic:blipFill rotWithShape="1">
-                          <a:blip r:embed="rId8"/>
+                          <a:blip r:embed="rId10"/>
                           <a:srcRect l="27692" t="57557" r="25897" b="24428"/>
                           <a:stretch/>
                         </pic:blipFill>
@@ -1228,23 +1207,7 @@
                 <w:sz w:val="20"/>
                 <w:szCs w:val="20"/>
               </w:rPr>
-              <w:t xml:space="preserve">Tester will receive email with a link, and get access </w:t>
-            </w:r>
-            <w:r>
-              <w:rPr>
-                <w:rFonts w:ascii="Arial Narrow" w:hAnsi="Arial Narrow"/>
-                <w:sz w:val="20"/>
-                <w:szCs w:val="20"/>
-              </w:rPr>
-              <w:t>only</w:t>
-            </w:r>
-            <w:r>
-              <w:rPr>
-                <w:rFonts w:ascii="Arial Narrow" w:hAnsi="Arial Narrow"/>
-                <w:sz w:val="20"/>
-                <w:szCs w:val="20"/>
-              </w:rPr>
-              <w:t xml:space="preserve"> to </w:t>
+              <w:t xml:space="preserve">Tester will receive email with a link, and get access only to </w:t>
             </w:r>
             <w:proofErr w:type="spellStart"/>
             <w:r>
@@ -1270,15 +1233,7 @@
                 <w:sz w:val="20"/>
                 <w:szCs w:val="20"/>
               </w:rPr>
-              <w:t>“Review and Test module</w:t>
-            </w:r>
-            <w:r>
-              <w:rPr>
-                <w:rFonts w:ascii="Arial Narrow" w:hAnsi="Arial Narrow"/>
-                <w:sz w:val="20"/>
-                <w:szCs w:val="20"/>
-              </w:rPr>
-              <w:t xml:space="preserve">” </w:t>
+              <w:t xml:space="preserve">“Review and Test module” </w:t>
             </w:r>
             <w:r>
               <w:rPr>
@@ -1299,29 +1254,10 @@
             </w:pPr>
             <w:r>
               <w:object w:dxaOrig="8676" w:dyaOrig="4764" w14:anchorId="0A090895">
-                <v:shapetype id="_x0000_t75" coordsize="21600,21600" o:spt="75" o:preferrelative="t" path="m@4@5l@4@11@9@11@9@5xe" filled="f" stroked="f">
-                  <v:stroke joinstyle="miter"/>
-                  <v:formulas>
-                    <v:f eqn="if lineDrawn pixelLineWidth 0"/>
-                    <v:f eqn="sum @0 1 0"/>
-                    <v:f eqn="sum 0 0 @1"/>
-                    <v:f eqn="prod @2 1 2"/>
-                    <v:f eqn="prod @3 21600 pixelWidth"/>
-                    <v:f eqn="prod @3 21600 pixelHeight"/>
-                    <v:f eqn="sum @0 0 1"/>
-                    <v:f eqn="prod @6 1 2"/>
-                    <v:f eqn="prod @7 21600 pixelWidth"/>
-                    <v:f eqn="sum @8 21600 0"/>
-                    <v:f eqn="prod @7 21600 pixelHeight"/>
-                    <v:f eqn="sum @10 21600 0"/>
-                  </v:formulas>
-                  <v:path o:extrusionok="f" gradientshapeok="t" o:connecttype="rect"/>
-                  <o:lock v:ext="edit" aspectratio="t"/>
-                </v:shapetype>
-                <v:shape id="_x0000_i1027" type="#_x0000_t75" style="width:290.8pt;height:159.6pt" o:ole="">
-                  <v:imagedata r:id="rId9" o:title=""/>
+                <v:shape id="_x0000_i1025" type="#_x0000_t75" style="width:290.9pt;height:159.7pt" o:ole="">
+                  <v:imagedata r:id="rId11" o:title=""/>
                 </v:shape>
-                <o:OLEObject Type="Embed" ProgID="PBrush" ShapeID="_x0000_i1027" DrawAspect="Content" ObjectID="_1538813079" r:id="rId10"/>
+                <o:OLEObject Type="Embed" ProgID="PBrush" ShapeID="_x0000_i1025" DrawAspect="Content" ObjectID="_1538815412" r:id="rId12"/>
               </w:object>
             </w:r>
           </w:p>
@@ -1339,23 +1275,7 @@
                 <w:sz w:val="20"/>
                 <w:szCs w:val="20"/>
               </w:rPr>
-              <w:t xml:space="preserve">Any user, </w:t>
-            </w:r>
-            <w:r>
-              <w:rPr>
-                <w:rFonts w:ascii="Arial Narrow" w:hAnsi="Arial Narrow"/>
-                <w:sz w:val="20"/>
-                <w:szCs w:val="20"/>
-              </w:rPr>
-              <w:t>who can access “Review and Test module” screen,</w:t>
-            </w:r>
-            <w:r>
-              <w:rPr>
-                <w:rFonts w:ascii="Arial Narrow" w:hAnsi="Arial Narrow"/>
-                <w:sz w:val="20"/>
-                <w:szCs w:val="20"/>
-              </w:rPr>
-              <w:t xml:space="preserve"> should also have ability to test any form</w:t>
+              <w:t>Any user, who can access “Review and Test module” screen, should also have ability to test any form</w:t>
             </w:r>
           </w:p>
         </w:tc>
@@ -1562,24 +1482,7 @@
                 <w:sz w:val="20"/>
                 <w:szCs w:val="20"/>
               </w:rPr>
-              <w:t>Functionality, provided on</w:t>
-            </w:r>
-            <w:r>
-              <w:rPr>
-                <w:rFonts w:ascii="Arial Narrow" w:hAnsi="Arial Narrow"/>
-                <w:sz w:val="20"/>
-                <w:szCs w:val="20"/>
-              </w:rPr>
-              <w:t xml:space="preserve"> </w:t>
-            </w:r>
-            <w:r>
-              <w:rPr>
-                <w:rFonts w:ascii="Arial Narrow" w:hAnsi="Arial Narrow"/>
-                <w:sz w:val="20"/>
-                <w:szCs w:val="20"/>
-              </w:rPr>
-              <w:lastRenderedPageBreak/>
-              <w:t>Review and test GS screen</w:t>
+              <w:t>Functionality, provided on Review and test GS screen</w:t>
             </w:r>
           </w:p>
         </w:tc>
@@ -1606,24 +1509,7 @@
                 <w:sz w:val="20"/>
                 <w:szCs w:val="20"/>
               </w:rPr>
-              <w:lastRenderedPageBreak/>
-              <w:t xml:space="preserve">Ability to </w:t>
-            </w:r>
-            <w:r>
-              <w:rPr>
-                <w:rFonts w:ascii="Arial Narrow" w:hAnsi="Arial Narrow"/>
-                <w:sz w:val="20"/>
-                <w:szCs w:val="20"/>
-              </w:rPr>
-              <w:t>add</w:t>
-            </w:r>
-            <w:r>
-              <w:rPr>
-                <w:rFonts w:ascii="Arial Narrow" w:hAnsi="Arial Narrow"/>
-                <w:sz w:val="20"/>
-                <w:szCs w:val="20"/>
-              </w:rPr>
-              <w:t xml:space="preserve"> Comments</w:t>
+              <w:t>Ability to add Comments</w:t>
             </w:r>
             <w:r>
               <w:rPr>
@@ -1677,15 +1563,7 @@
                 <w:sz w:val="20"/>
                 <w:szCs w:val="20"/>
               </w:rPr>
-              <w:t xml:space="preserve">Fill the form </w:t>
-            </w:r>
-            <w:r>
-              <w:rPr>
-                <w:rFonts w:ascii="Arial Narrow" w:hAnsi="Arial Narrow"/>
-                <w:sz w:val="20"/>
-                <w:szCs w:val="20"/>
-              </w:rPr>
-              <w:t>=&gt; needed</w:t>
+              <w:t>Fill the form =&gt; needed</w:t>
             </w:r>
           </w:p>
           <w:p>
@@ -1707,7 +1585,6 @@
                 <w:sz w:val="20"/>
                 <w:szCs w:val="20"/>
               </w:rPr>
-              <w:lastRenderedPageBreak/>
               <w:t>Ability to test submission =&gt; needed. Note: all validations on Save are repeated on submission, thus there is no need to have separate Save functionality; if submission test passed, the system should display success message</w:t>
             </w:r>
           </w:p>
@@ -1730,15 +1607,7 @@
                 <w:sz w:val="20"/>
                 <w:szCs w:val="20"/>
               </w:rPr>
-              <w:t>Ability to</w:t>
-            </w:r>
-            <w:r>
-              <w:rPr>
-                <w:rFonts w:ascii="Arial Narrow" w:hAnsi="Arial Narrow"/>
-                <w:sz w:val="20"/>
-                <w:szCs w:val="20"/>
-              </w:rPr>
-              <w:t xml:space="preserve"> manually mark the form as tested (click “Test Completed” button) </w:t>
+              <w:t xml:space="preserve">Ability to manually mark the form as tested (click “Test Completed” button) </w:t>
             </w:r>
             <w:r>
               <w:rPr>
@@ -1784,15 +1653,7 @@
                 <w:sz w:val="20"/>
                 <w:szCs w:val="20"/>
               </w:rPr>
-              <w:t>Clear All Answers</w:t>
-            </w:r>
-            <w:r>
-              <w:rPr>
-                <w:rFonts w:ascii="Arial Narrow" w:hAnsi="Arial Narrow"/>
-                <w:sz w:val="20"/>
-                <w:szCs w:val="20"/>
-              </w:rPr>
-              <w:t xml:space="preserve"> </w:t>
+              <w:t xml:space="preserve">Clear All Answers </w:t>
             </w:r>
             <w:r>
               <w:rPr>
@@ -1830,15 +1691,7 @@
                 <w:sz w:val="20"/>
                 <w:szCs w:val="20"/>
               </w:rPr>
-              <w:t xml:space="preserve"> </w:t>
-            </w:r>
-            <w:r>
-              <w:rPr>
-                <w:rFonts w:ascii="Arial Narrow" w:hAnsi="Arial Narrow"/>
-                <w:sz w:val="20"/>
-                <w:szCs w:val="20"/>
-              </w:rPr>
-              <w:t>=&gt; needed</w:t>
+              <w:t xml:space="preserve"> =&gt; needed</w:t>
             </w:r>
           </w:p>
           <w:p>
@@ -1886,15 +1739,7 @@
                 <w:sz w:val="20"/>
                 <w:szCs w:val="20"/>
               </w:rPr>
-              <w:t xml:space="preserve"> </w:t>
-            </w:r>
-            <w:r>
-              <w:rPr>
-                <w:rFonts w:ascii="Arial Narrow" w:hAnsi="Arial Narrow"/>
-                <w:sz w:val="20"/>
-                <w:szCs w:val="20"/>
-              </w:rPr>
-              <w:t>=&gt; needed</w:t>
+              <w:t xml:space="preserve"> =&gt; needed</w:t>
             </w:r>
           </w:p>
           <w:p>
@@ -1916,47 +1761,15 @@
                 <w:sz w:val="20"/>
                 <w:szCs w:val="20"/>
               </w:rPr>
-              <w:t>“Close” or (if applicable) “</w:t>
-            </w:r>
-            <w:r>
-              <w:rPr>
-                <w:rFonts w:ascii="Arial Narrow" w:hAnsi="Arial Narrow"/>
-                <w:sz w:val="20"/>
-                <w:szCs w:val="20"/>
-              </w:rPr>
-              <w:t>Close and Go Back</w:t>
-            </w:r>
-            <w:r>
-              <w:rPr>
-                <w:rFonts w:ascii="Arial Narrow" w:hAnsi="Arial Narrow"/>
-                <w:sz w:val="20"/>
-                <w:szCs w:val="20"/>
-              </w:rPr>
-              <w:t>”</w:t>
-            </w:r>
-            <w:r>
-              <w:rPr>
-                <w:rFonts w:ascii="Arial Narrow" w:hAnsi="Arial Narrow"/>
-                <w:sz w:val="20"/>
-                <w:szCs w:val="20"/>
-              </w:rPr>
-              <w:t xml:space="preserve"> – user will be taken to a prior screen, where s/he can test other combinations and/or Promote or Reject the module</w:t>
-            </w:r>
-            <w:r>
-              <w:rPr>
-                <w:rFonts w:ascii="Arial Narrow" w:hAnsi="Arial Narrow"/>
-                <w:sz w:val="20"/>
-                <w:szCs w:val="20"/>
-              </w:rPr>
-              <w:t xml:space="preserve"> </w:t>
-            </w:r>
-            <w:r>
-              <w:rPr>
-                <w:rFonts w:ascii="Arial Narrow" w:hAnsi="Arial Narrow"/>
-                <w:sz w:val="20"/>
-                <w:szCs w:val="20"/>
-              </w:rPr>
-              <w:t>=&gt; needed</w:t>
+              <w:t>“Close” or (if applicable) “Close and Go Back” – user will be taken to a prior screen, where s/he can test other combinations and/or Promote or Reject the module</w:t>
+            </w:r>
+            <w:r>
+              <w:rPr>
+                <w:rFonts w:ascii="Arial Narrow" w:hAnsi="Arial Narrow"/>
+                <w:sz w:val="20"/>
+                <w:szCs w:val="20"/>
+              </w:rPr>
+              <w:t xml:space="preserve"> =&gt; needed</w:t>
             </w:r>
             <w:r>
               <w:rPr>
@@ -1991,16 +1804,7 @@
                 <w:sz w:val="20"/>
                 <w:szCs w:val="20"/>
               </w:rPr>
-              <w:lastRenderedPageBreak/>
-              <w:t xml:space="preserve">Functionality, provided on </w:t>
-            </w:r>
-            <w:r>
-              <w:rPr>
-                <w:rFonts w:ascii="Arial Narrow" w:hAnsi="Arial Narrow"/>
-                <w:sz w:val="20"/>
-                <w:szCs w:val="20"/>
-              </w:rPr>
-              <w:t>“Review and Test module” screen</w:t>
+              <w:t>Functionality, provided on “Review and Test module” screen</w:t>
             </w:r>
           </w:p>
         </w:tc>
@@ -2121,15 +1925,7 @@
                 <w:sz w:val="20"/>
                 <w:szCs w:val="20"/>
               </w:rPr>
-              <w:t xml:space="preserve"> </w:t>
-            </w:r>
-            <w:r>
-              <w:rPr>
-                <w:rFonts w:ascii="Arial Narrow" w:hAnsi="Arial Narrow"/>
-                <w:sz w:val="20"/>
-                <w:szCs w:val="20"/>
-              </w:rPr>
-              <w:t>not needed</w:t>
+              <w:t xml:space="preserve"> not needed</w:t>
             </w:r>
           </w:p>
           <w:p>
@@ -2211,8 +2007,6 @@
               </w:rPr>
               <w:t xml:space="preserve"> added/deleted and forms changed) =&gt; needed</w:t>
             </w:r>
-            <w:bookmarkStart w:id="0" w:name="_GoBack"/>
-            <w:bookmarkEnd w:id="0"/>
           </w:p>
           <w:p>
             <w:pPr>
@@ -2344,10 +2138,10 @@
             </w:r>
             <w:r>
               <w:object w:dxaOrig="8376" w:dyaOrig="1680" w14:anchorId="735BB54E">
-                <v:shape id="_x0000_i1034" type="#_x0000_t75" style="width:382.8pt;height:76.8pt" o:ole="">
-                  <v:imagedata r:id="rId11" o:title=""/>
+                <v:shape id="_x0000_i1026" type="#_x0000_t75" style="width:382.65pt;height:76.65pt" o:ole="">
+                  <v:imagedata r:id="rId13" o:title=""/>
                 </v:shape>
-                <o:OLEObject Type="Embed" ProgID="PBrush" ShapeID="_x0000_i1034" DrawAspect="Content" ObjectID="_1538813080" r:id="rId12"/>
+                <o:OLEObject Type="Embed" ProgID="PBrush" ShapeID="_x0000_i1026" DrawAspect="Content" ObjectID="_1538815413" r:id="rId14"/>
               </w:object>
             </w:r>
           </w:p>
@@ -2545,6 +2339,7 @@
                 <w:sz w:val="18"/>
                 <w:szCs w:val="18"/>
               </w:rPr>
+              <w:lastRenderedPageBreak/>
               <w:t>Item</w:t>
             </w:r>
           </w:p>
@@ -3369,7 +3164,7 @@
                 <w:rFonts w:ascii="Arial Narrow" w:hAnsi="Arial Narrow"/>
                 <w:sz w:val="20"/>
               </w:rPr>
-              <w:t>Closed</w:t>
+              <w:t>Open</w:t>
             </w:r>
           </w:p>
         </w:tc>
@@ -3546,14 +3341,7 @@
                 <w:sz w:val="20"/>
                 <w:szCs w:val="20"/>
               </w:rPr>
-              <w:t>To test the form (s), p</w:t>
-            </w:r>
-            <w:r>
-              <w:rPr>
-                <w:sz w:val="20"/>
-                <w:szCs w:val="20"/>
-              </w:rPr>
-              <w:t>lease click:</w:t>
+              <w:t>To test the form (s), please click:</w:t>
             </w:r>
           </w:p>
           <w:p>
@@ -3594,39 +3382,7 @@
                 <w:sz w:val="20"/>
                 <w:szCs w:val="20"/>
               </w:rPr>
-              <w:t xml:space="preserve"> - </w:t>
-            </w:r>
-            <w:r>
-              <w:rPr>
-                <w:color w:val="0070C0"/>
-                <w:sz w:val="20"/>
-                <w:szCs w:val="20"/>
-              </w:rPr>
-              <w:t>&lt;</w:t>
-            </w:r>
-            <w:r>
-              <w:rPr>
-                <w:color w:val="0070C0"/>
-                <w:sz w:val="20"/>
-                <w:szCs w:val="20"/>
-              </w:rPr>
-              <w:t>form type</w:t>
-            </w:r>
-            <w:r>
-              <w:rPr>
-                <w:color w:val="0070C0"/>
-                <w:sz w:val="20"/>
-                <w:szCs w:val="20"/>
-              </w:rPr>
-              <w:t>&gt;</w:t>
-            </w:r>
-            <w:r>
-              <w:rPr>
-                <w:color w:val="0070C0"/>
-                <w:sz w:val="20"/>
-                <w:szCs w:val="20"/>
-              </w:rPr>
-              <w:t xml:space="preserve"> </w:t>
+              <w:t xml:space="preserve"> - &lt;form type&gt; </w:t>
             </w:r>
             <w:r>
               <w:rPr>
@@ -3700,40 +3456,16 @@
                 <w:sz w:val="20"/>
                 <w:szCs w:val="20"/>
               </w:rPr>
-              <w:t xml:space="preserve"> - </w:t>
-            </w:r>
+              <w:t xml:space="preserve"> - &lt;form type</w:t>
+            </w:r>
+            <w:proofErr w:type="gramStart"/>
             <w:r>
               <w:rPr>
                 <w:color w:val="0070C0"/>
                 <w:sz w:val="20"/>
                 <w:szCs w:val="20"/>
               </w:rPr>
-              <w:t>&lt;</w:t>
-            </w:r>
-            <w:r>
-              <w:rPr>
-                <w:color w:val="0070C0"/>
-                <w:sz w:val="20"/>
-                <w:szCs w:val="20"/>
-              </w:rPr>
-              <w:t>form type</w:t>
-            </w:r>
-            <w:proofErr w:type="gramStart"/>
-            <w:r>
-              <w:rPr>
-                <w:color w:val="0070C0"/>
-                <w:sz w:val="20"/>
-                <w:szCs w:val="20"/>
-              </w:rPr>
-              <w:t>&gt;</w:t>
-            </w:r>
-            <w:r>
-              <w:rPr>
-                <w:color w:val="0070C0"/>
-                <w:sz w:val="20"/>
-                <w:szCs w:val="20"/>
-              </w:rPr>
-              <w:t xml:space="preserve">  </w:t>
+              <w:t xml:space="preserve">&gt;  </w:t>
             </w:r>
             <w:r>
               <w:rPr>
@@ -3789,21 +3521,7 @@
                 <w:sz w:val="20"/>
                 <w:szCs w:val="20"/>
               </w:rPr>
-              <w:t xml:space="preserve">and provide a feedback in a separate email to </w:t>
-            </w:r>
-            <w:r>
-              <w:rPr>
-                <w:sz w:val="20"/>
-                <w:szCs w:val="20"/>
-              </w:rPr>
-              <w:t>OGA</w:t>
-            </w:r>
-            <w:r>
-              <w:rPr>
-                <w:sz w:val="20"/>
-                <w:szCs w:val="20"/>
-              </w:rPr>
-              <w:t xml:space="preserve">. </w:t>
+              <w:t xml:space="preserve">and provide a feedback in a separate email to OGA. </w:t>
             </w:r>
           </w:p>
         </w:tc>
@@ -3849,6 +3567,8 @@
               </w:rPr>
               <w:t>OGA</w:t>
             </w:r>
+            <w:bookmarkStart w:id="0" w:name="_GoBack"/>
+            <w:bookmarkEnd w:id="0"/>
           </w:p>
         </w:tc>
       </w:tr>
@@ -3863,7 +3583,7 @@
       </w:pPr>
     </w:p>
     <w:sectPr>
-      <w:footerReference w:type="default" r:id="rId13"/>
+      <w:footerReference w:type="default" r:id="rId15"/>
       <w:pgSz w:w="12240" w:h="15840"/>
       <w:pgMar w:top="1440" w:right="1440" w:bottom="1440" w:left="1440" w:header="720" w:footer="720" w:gutter="0"/>
       <w:cols w:space="720"/>
@@ -3932,7 +3652,7 @@
           <w:rPr>
             <w:noProof/>
           </w:rPr>
-          <w:t>4</w:t>
+          <w:t>3</w:t>
         </w:r>
         <w:r>
           <w:rPr>

</xml_diff>